<commit_message>
aanpassingen voor publishen buffer
</commit_message>
<xml_diff>
--- a/Documentatie communicatie/Datacommunicatie.docx
+++ b/Documentatie communicatie/Datacommunicatie.docx
@@ -402,7 +402,7 @@
           <w:bCs/>
           <w:lang w:val="en-US"/>
         </w:rPr>
-        <w:t>trappenmaar</w:t>
+        <w:t>TrappenMaar</w:t>
       </w:r>
       <w:proofErr w:type="spellEnd"/>
       <w:r>
@@ -425,7 +425,25 @@
         <w:rPr>
           <w:lang w:val="nl-NL"/>
         </w:rPr>
-        <w:t>Hier zal een getal gepost worden die gaat zeggen hoeveel de buffer zal dalen.</w:t>
+        <w:t xml:space="preserve">Hier zal </w:t>
+      </w:r>
+      <w:r>
+        <w:rPr>
+          <w:lang w:val="nl-NL"/>
+        </w:rPr>
+        <w:t xml:space="preserve">of “grote fout” of “kleine fout” </w:t>
+      </w:r>
+      <w:r>
+        <w:rPr>
+          <w:lang w:val="nl-NL"/>
+        </w:rPr>
+        <w:t>gepost worde</w:t>
+      </w:r>
+      <w:r>
+        <w:rPr>
+          <w:lang w:val="nl-NL"/>
+        </w:rPr>
+        <w:t>n. Afhankelijk van het bericht zal een groot of klein getal van de buffer afgetrokken worden</w:t>
       </w:r>
     </w:p>
     <w:p>
@@ -447,7 +465,6 @@
         <w:rPr>
           <w:b/>
           <w:bCs/>
-          <w:lang w:val="en-US"/>
         </w:rPr>
         <w:t>controlpanel</w:t>
       </w:r>
@@ -456,7 +473,6 @@
         <w:rPr>
           <w:b/>
           <w:bCs/>
-          <w:lang w:val="en-US"/>
         </w:rPr>
         <w:t>/</w:t>
       </w:r>
@@ -464,7 +480,6 @@
         <w:rPr>
           <w:b/>
           <w:bCs/>
-          <w:lang w:val="en-US"/>
         </w:rPr>
         <w:t>reset</w:t>
       </w:r>
@@ -525,15 +540,7 @@
           <w:bCs/>
           <w:lang w:val="en-US"/>
         </w:rPr>
-        <w:t>trappen</w:t>
-      </w:r>
-      <w:r>
-        <w:rPr>
-          <w:b/>
-          <w:bCs/>
-          <w:lang w:val="en-US"/>
-        </w:rPr>
-        <w:t>maar</w:t>
+        <w:t>TrappenMaar</w:t>
       </w:r>
       <w:proofErr w:type="spellEnd"/>
       <w:r>
@@ -542,7 +549,15 @@
           <w:bCs/>
           <w:lang w:val="en-US"/>
         </w:rPr>
-        <w:t>/zone</w:t>
+        <w:t>/</w:t>
+      </w:r>
+      <w:r>
+        <w:rPr>
+          <w:b/>
+          <w:bCs/>
+          <w:lang w:val="en-US"/>
+        </w:rPr>
+        <w:t>buffer</w:t>
       </w:r>
     </w:p>
     <w:p>
@@ -617,6 +632,12 @@
           <w:lang w:val="nl-NL"/>
         </w:rPr>
         <w:t>meer speelbaar is.</w:t>
+      </w:r>
+      <w:r>
+        <w:rPr>
+          <w:lang w:val="nl-NL"/>
+        </w:rPr>
+        <w:t xml:space="preserve"> Er zal gestuurd worden “trein stop”.</w:t>
       </w:r>
     </w:p>
     <w:p>
@@ -813,7 +834,7 @@
           <w:bCs/>
           <w:lang w:val="en-US"/>
         </w:rPr>
-        <w:t>trappenmaar</w:t>
+        <w:t>TrappenMaar</w:t>
       </w:r>
       <w:proofErr w:type="spellEnd"/>
       <w:r>
@@ -822,7 +843,23 @@
           <w:bCs/>
           <w:lang w:val="en-US"/>
         </w:rPr>
-        <w:t>/zone</w:t>
+        <w:t xml:space="preserve"> </w:t>
+      </w:r>
+      <w:r>
+        <w:rPr>
+          <w:b/>
+          <w:bCs/>
+          <w:lang w:val="en-US"/>
+        </w:rPr>
+        <w:t>/</w:t>
+      </w:r>
+      <w:r>
+        <w:rPr>
+          <w:b/>
+          <w:bCs/>
+          <w:lang w:val="en-US"/>
+        </w:rPr>
+        <w:t>buffer</w:t>
       </w:r>
     </w:p>
     <w:p>
@@ -843,6 +880,26 @@
           <w:lang w:val="nl-NL"/>
         </w:rPr>
         <w:t>groen” zal deze puzzel speelbaar zijn. Een andere zone zal ervoor zorgen dat het niet meer speelbaar is.</w:t>
+      </w:r>
+      <w:r>
+        <w:rPr>
+          <w:lang w:val="nl-NL"/>
+        </w:rPr>
+        <w:t xml:space="preserve"> Er zal gestuurd worden “</w:t>
+      </w:r>
+      <w:proofErr w:type="spellStart"/>
+      <w:r>
+        <w:rPr>
+          <w:lang w:val="nl-NL"/>
+        </w:rPr>
+        <w:t>garbage</w:t>
+      </w:r>
+      <w:proofErr w:type="spellEnd"/>
+      <w:r>
+        <w:rPr>
+          <w:lang w:val="nl-NL"/>
+        </w:rPr>
+        <w:t xml:space="preserve"> stop”.</w:t>
       </w:r>
     </w:p>
     <w:p>
@@ -1270,7 +1327,6 @@
           <w:sz w:val="28"/>
           <w:szCs w:val="28"/>
           <w:u w:val="single"/>
-          <w:lang w:val="en-US"/>
         </w:rPr>
       </w:pPr>
       <w:proofErr w:type="spellStart"/>
@@ -1279,7 +1335,6 @@
           <w:sz w:val="28"/>
           <w:szCs w:val="28"/>
           <w:u w:val="single"/>
-          <w:lang w:val="en-US"/>
         </w:rPr>
         <w:t>Einpuzzel</w:t>
       </w:r>
@@ -1289,7 +1344,6 @@
           <w:sz w:val="28"/>
           <w:szCs w:val="28"/>
           <w:u w:val="single"/>
-          <w:lang w:val="en-US"/>
         </w:rPr>
         <w:t>:</w:t>
       </w:r>
@@ -1324,15 +1378,7 @@
           <w:bCs/>
           <w:lang w:val="en-US"/>
         </w:rPr>
-        <w:t>/</w:t>
-      </w:r>
-      <w:r>
-        <w:rPr>
-          <w:b/>
-          <w:bCs/>
-          <w:lang w:val="en-US"/>
-        </w:rPr>
-        <w:t>status</w:t>
+        <w:t>/status</w:t>
       </w:r>
     </w:p>
     <w:p>
@@ -1821,26 +1867,15 @@
           <w:sz w:val="28"/>
           <w:szCs w:val="28"/>
           <w:u w:val="single"/>
-          <w:lang w:val="en-US"/>
-        </w:rPr>
-      </w:pPr>
-      <w:r>
-        <w:rPr>
-          <w:sz w:val="28"/>
-          <w:szCs w:val="28"/>
-          <w:u w:val="single"/>
-          <w:lang w:val="en-US"/>
-        </w:rPr>
-        <w:t>Trappen maar</w:t>
-      </w:r>
-      <w:r>
-        <w:rPr>
-          <w:sz w:val="28"/>
-          <w:szCs w:val="28"/>
-          <w:u w:val="single"/>
-          <w:lang w:val="en-US"/>
-        </w:rPr>
-        <w:t>:</w:t>
+        </w:rPr>
+      </w:pPr>
+      <w:r>
+        <w:rPr>
+          <w:sz w:val="28"/>
+          <w:szCs w:val="28"/>
+          <w:u w:val="single"/>
+        </w:rPr>
+        <w:t>Trappen maar:</w:t>
       </w:r>
     </w:p>
     <w:p>

</xml_diff>

<commit_message>
Updates en afwerking UV-slot code
</commit_message>
<xml_diff>
--- a/Documentatie communicatie/Datacommunicatie.docx
+++ b/Documentatie communicatie/Datacommunicatie.docx
@@ -48,27 +48,7 @@
           <w:szCs w:val="21"/>
           <w:shd w:val="clear" w:color="auto" w:fill="FFFFFF"/>
         </w:rPr>
-        <w:t xml:space="preserve"> (Message Queuing </w:t>
-      </w:r>
-      <w:proofErr w:type="spellStart"/>
-      <w:r>
-        <w:rPr>
-          <w:rFonts w:ascii="Arial" w:hAnsi="Arial" w:cs="Arial"/>
-          <w:sz w:val="21"/>
-          <w:szCs w:val="21"/>
-          <w:shd w:val="clear" w:color="auto" w:fill="FFFFFF"/>
-        </w:rPr>
-        <w:t>Telemetry</w:t>
-      </w:r>
-      <w:proofErr w:type="spellEnd"/>
-      <w:r>
-        <w:rPr>
-          <w:rFonts w:ascii="Arial" w:hAnsi="Arial" w:cs="Arial"/>
-          <w:sz w:val="21"/>
-          <w:szCs w:val="21"/>
-          <w:shd w:val="clear" w:color="auto" w:fill="FFFFFF"/>
-        </w:rPr>
-        <w:t xml:space="preserve"> Transport) is een lichtgewicht </w:t>
+        <w:t> (Message Queuing Telemetry Transport) is een lichtgewicht </w:t>
       </w:r>
       <w:hyperlink r:id="rId8" w:tooltip="Netwerkprotocol" w:history="1">
         <w:r>
@@ -114,27 +94,7 @@
           <w:szCs w:val="21"/>
           <w:shd w:val="clear" w:color="auto" w:fill="FFFFFF"/>
         </w:rPr>
-        <w:t xml:space="preserve">, maar elk netwerkprotocol dat geordende, verliesvrije, </w:t>
-      </w:r>
-      <w:proofErr w:type="spellStart"/>
-      <w:r>
-        <w:rPr>
-          <w:rFonts w:ascii="Arial" w:hAnsi="Arial" w:cs="Arial"/>
-          <w:sz w:val="21"/>
-          <w:szCs w:val="21"/>
-          <w:shd w:val="clear" w:color="auto" w:fill="FFFFFF"/>
-        </w:rPr>
-        <w:t>bidirectionele</w:t>
-      </w:r>
-      <w:proofErr w:type="spellEnd"/>
-      <w:r>
-        <w:rPr>
-          <w:rFonts w:ascii="Arial" w:hAnsi="Arial" w:cs="Arial"/>
-          <w:sz w:val="21"/>
-          <w:szCs w:val="21"/>
-          <w:shd w:val="clear" w:color="auto" w:fill="FFFFFF"/>
-        </w:rPr>
-        <w:t xml:space="preserve"> verbindingen biedt, kan MQTT ondersteunen. Het is ontworpen voor verbindingen met externe locaties waar er beperkte middelen zijn en de behoefte aan snelheid beperkt is. Het protocol is een open </w:t>
+        <w:t>, maar elk netwerkprotocol dat geordende, verliesvrije, bidirectionele verbindingen biedt, kan MQTT ondersteunen. Het is ontworpen voor verbindingen met externe locaties waar er beperkte middelen zijn en de behoefte aan snelheid beperkt is. Het protocol is een open </w:t>
       </w:r>
       <w:hyperlink r:id="rId10" w:tooltip="OASIS (organisatie)" w:history="1">
         <w:r>
@@ -337,30 +297,18 @@
           <w:lang w:val="en-US"/>
         </w:rPr>
         <w:lastRenderedPageBreak/>
-        <w:t xml:space="preserve">Subscription </w:t>
-      </w:r>
-      <w:proofErr w:type="spellStart"/>
-      <w:r>
-        <w:rPr>
-          <w:sz w:val="96"/>
-          <w:szCs w:val="96"/>
-          <w:u w:val="single"/>
-          <w:lang w:val="en-US"/>
-        </w:rPr>
-        <w:t>overzicht</w:t>
-      </w:r>
-      <w:proofErr w:type="spellEnd"/>
-    </w:p>
-    <w:p>
-      <w:pPr>
-        <w:rPr>
-          <w:sz w:val="28"/>
-          <w:szCs w:val="28"/>
-          <w:u w:val="single"/>
-          <w:lang w:val="en-US"/>
-        </w:rPr>
-      </w:pPr>
-      <w:proofErr w:type="spellStart"/>
+        <w:t>Subscription overzicht</w:t>
+      </w:r>
+    </w:p>
+    <w:p>
+      <w:pPr>
+        <w:rPr>
+          <w:sz w:val="28"/>
+          <w:szCs w:val="28"/>
+          <w:u w:val="single"/>
+          <w:lang w:val="en-US"/>
+        </w:rPr>
+      </w:pPr>
       <w:r>
         <w:rPr>
           <w:sz w:val="28"/>
@@ -370,7 +318,6 @@
         </w:rPr>
         <w:t>Trappenmaar</w:t>
       </w:r>
-      <w:proofErr w:type="spellEnd"/>
       <w:r>
         <w:rPr>
           <w:sz w:val="28"/>
@@ -395,7 +342,6 @@
           <w:lang w:val="nl-NL"/>
         </w:rPr>
       </w:pPr>
-      <w:proofErr w:type="spellStart"/>
       <w:r>
         <w:rPr>
           <w:b/>
@@ -404,7 +350,6 @@
         </w:rPr>
         <w:t>TrappenMaar</w:t>
       </w:r>
-      <w:proofErr w:type="spellEnd"/>
       <w:r>
         <w:rPr>
           <w:b/>
@@ -460,21 +405,12 @@
           <w:lang w:val="nl-NL"/>
         </w:rPr>
       </w:pPr>
-      <w:proofErr w:type="spellStart"/>
-      <w:r>
-        <w:rPr>
-          <w:b/>
-          <w:bCs/>
-        </w:rPr>
-        <w:t>controlpanel</w:t>
-      </w:r>
-      <w:proofErr w:type="spellEnd"/>
-      <w:r>
-        <w:rPr>
-          <w:b/>
-          <w:bCs/>
-        </w:rPr>
-        <w:t>/</w:t>
+      <w:r>
+        <w:rPr>
+          <w:b/>
+          <w:bCs/>
+        </w:rPr>
+        <w:t>controlpanel/</w:t>
       </w:r>
       <w:r>
         <w:rPr>
@@ -533,7 +469,6 @@
           <w:lang w:val="en-US"/>
         </w:rPr>
       </w:pPr>
-      <w:proofErr w:type="spellStart"/>
       <w:r>
         <w:rPr>
           <w:b/>
@@ -542,7 +477,6 @@
         </w:rPr>
         <w:t>TrappenMaar</w:t>
       </w:r>
-      <w:proofErr w:type="spellEnd"/>
       <w:r>
         <w:rPr>
           <w:b/>
@@ -656,7 +590,6 @@
           <w:lang w:val="en-US"/>
         </w:rPr>
       </w:pPr>
-      <w:proofErr w:type="spellStart"/>
       <w:r>
         <w:rPr>
           <w:b/>
@@ -665,7 +598,6 @@
         </w:rPr>
         <w:t>garbadge</w:t>
       </w:r>
-      <w:proofErr w:type="spellEnd"/>
       <w:r>
         <w:rPr>
           <w:b/>
@@ -723,23 +655,13 @@
           <w:lang w:val="nl-NL"/>
         </w:rPr>
       </w:pPr>
-      <w:proofErr w:type="spellStart"/>
-      <w:r>
-        <w:rPr>
-          <w:b/>
-          <w:bCs/>
-          <w:lang w:val="en-US"/>
-        </w:rPr>
-        <w:t>controlpanel</w:t>
-      </w:r>
-      <w:proofErr w:type="spellEnd"/>
-      <w:r>
-        <w:rPr>
-          <w:b/>
-          <w:bCs/>
-          <w:lang w:val="en-US"/>
-        </w:rPr>
-        <w:t>/</w:t>
+      <w:r>
+        <w:rPr>
+          <w:b/>
+          <w:bCs/>
+          <w:lang w:val="en-US"/>
+        </w:rPr>
+        <w:t>controlpanel/</w:t>
       </w:r>
       <w:r>
         <w:rPr>
@@ -781,7 +703,6 @@
           <w:lang w:val="nl-NL"/>
         </w:rPr>
       </w:pPr>
-      <w:proofErr w:type="spellStart"/>
       <w:r>
         <w:rPr>
           <w:sz w:val="28"/>
@@ -800,7 +721,6 @@
         </w:rPr>
         <w:t>ge</w:t>
       </w:r>
-      <w:proofErr w:type="spellEnd"/>
       <w:r>
         <w:rPr>
           <w:sz w:val="28"/>
@@ -827,7 +747,6 @@
           <w:lang w:val="en-US"/>
         </w:rPr>
       </w:pPr>
-      <w:proofErr w:type="spellStart"/>
       <w:r>
         <w:rPr>
           <w:b/>
@@ -836,7 +755,6 @@
         </w:rPr>
         <w:t>TrappenMaar</w:t>
       </w:r>
-      <w:proofErr w:type="spellEnd"/>
       <w:r>
         <w:rPr>
           <w:b/>
@@ -885,21 +803,7 @@
         <w:rPr>
           <w:lang w:val="nl-NL"/>
         </w:rPr>
-        <w:t xml:space="preserve"> Er zal gestuurd worden “</w:t>
-      </w:r>
-      <w:proofErr w:type="spellStart"/>
-      <w:r>
-        <w:rPr>
-          <w:lang w:val="nl-NL"/>
-        </w:rPr>
-        <w:t>garbage</w:t>
-      </w:r>
-      <w:proofErr w:type="spellEnd"/>
-      <w:r>
-        <w:rPr>
-          <w:lang w:val="nl-NL"/>
-        </w:rPr>
-        <w:t xml:space="preserve"> stop”.</w:t>
+        <w:t xml:space="preserve"> Er zal gestuurd worden “garbage stop”.</w:t>
       </w:r>
     </w:p>
     <w:p>
@@ -972,21 +876,7 @@
         <w:rPr>
           <w:lang w:val="nl-NL"/>
         </w:rPr>
-        <w:t xml:space="preserve"> “</w:t>
-      </w:r>
-      <w:proofErr w:type="spellStart"/>
-      <w:r>
-        <w:rPr>
-          <w:lang w:val="nl-NL"/>
-        </w:rPr>
-        <w:t>Wristband</w:t>
-      </w:r>
-      <w:proofErr w:type="spellEnd"/>
-      <w:r>
-        <w:rPr>
-          <w:lang w:val="nl-NL"/>
-        </w:rPr>
-        <w:t>-code ___”</w:t>
+        <w:t xml:space="preserve"> “Wristband-code ___”</w:t>
       </w:r>
     </w:p>
     <w:p>
@@ -1005,7 +895,6 @@
           <w:lang w:val="en-US"/>
         </w:rPr>
       </w:pPr>
-      <w:proofErr w:type="spellStart"/>
       <w:r>
         <w:rPr>
           <w:b/>
@@ -1014,7 +903,6 @@
         </w:rPr>
         <w:t>treingame</w:t>
       </w:r>
-      <w:proofErr w:type="spellEnd"/>
       <w:r>
         <w:rPr>
           <w:b/>
@@ -1079,23 +967,13 @@
           <w:lang w:val="nl-NL"/>
         </w:rPr>
       </w:pPr>
-      <w:proofErr w:type="spellStart"/>
-      <w:r>
-        <w:rPr>
-          <w:b/>
-          <w:bCs/>
-          <w:lang w:val="en-US"/>
-        </w:rPr>
-        <w:t>controlpanel</w:t>
-      </w:r>
-      <w:proofErr w:type="spellEnd"/>
-      <w:r>
-        <w:rPr>
-          <w:b/>
-          <w:bCs/>
-          <w:lang w:val="en-US"/>
-        </w:rPr>
-        <w:t>/reset</w:t>
+      <w:r>
+        <w:rPr>
+          <w:b/>
+          <w:bCs/>
+          <w:lang w:val="en-US"/>
+        </w:rPr>
+        <w:t>controlpanel/reset</w:t>
       </w:r>
     </w:p>
     <w:p>
@@ -1121,7 +999,6 @@
           <w:lang w:val="nl-NL"/>
         </w:rPr>
       </w:pPr>
-      <w:proofErr w:type="spellStart"/>
       <w:r>
         <w:rPr>
           <w:sz w:val="28"/>
@@ -1131,7 +1008,6 @@
         </w:rPr>
         <w:t>Wristbands</w:t>
       </w:r>
-      <w:proofErr w:type="spellEnd"/>
       <w:r>
         <w:rPr>
           <w:sz w:val="28"/>
@@ -1156,23 +1032,13 @@
           <w:lang w:val="nl-NL"/>
         </w:rPr>
       </w:pPr>
-      <w:proofErr w:type="spellStart"/>
-      <w:r>
-        <w:rPr>
-          <w:b/>
-          <w:bCs/>
-          <w:lang w:val="en-US"/>
-        </w:rPr>
-        <w:t>controlpanel</w:t>
-      </w:r>
-      <w:proofErr w:type="spellEnd"/>
-      <w:r>
-        <w:rPr>
-          <w:b/>
-          <w:bCs/>
-          <w:lang w:val="en-US"/>
-        </w:rPr>
-        <w:t>/reset</w:t>
+      <w:r>
+        <w:rPr>
+          <w:b/>
+          <w:bCs/>
+          <w:lang w:val="en-US"/>
+        </w:rPr>
+        <w:t>controlpanel/reset</w:t>
       </w:r>
     </w:p>
     <w:p>
@@ -1228,7 +1094,6 @@
           <w:lang w:val="nl-NL"/>
         </w:rPr>
       </w:pPr>
-      <w:proofErr w:type="spellStart"/>
       <w:r>
         <w:rPr>
           <w:b/>
@@ -1236,16 +1101,7 @@
           <w:lang w:val="nl-NL"/>
         </w:rPr>
         <w:lastRenderedPageBreak/>
-        <w:t>uv</w:t>
-      </w:r>
-      <w:proofErr w:type="spellEnd"/>
-      <w:r>
-        <w:rPr>
-          <w:b/>
-          <w:bCs/>
-          <w:lang w:val="nl-NL"/>
-        </w:rPr>
-        <w:t>-slot/</w:t>
+        <w:t>uv-slot/</w:t>
       </w:r>
     </w:p>
     <w:p>
@@ -1288,23 +1144,13 @@
           <w:lang w:val="nl-NL"/>
         </w:rPr>
       </w:pPr>
-      <w:proofErr w:type="spellStart"/>
-      <w:r>
-        <w:rPr>
-          <w:b/>
-          <w:bCs/>
-          <w:lang w:val="en-US"/>
-        </w:rPr>
-        <w:t>controlpanel</w:t>
-      </w:r>
-      <w:proofErr w:type="spellEnd"/>
-      <w:r>
-        <w:rPr>
-          <w:b/>
-          <w:bCs/>
-          <w:lang w:val="en-US"/>
-        </w:rPr>
-        <w:t>/reset</w:t>
+      <w:r>
+        <w:rPr>
+          <w:b/>
+          <w:bCs/>
+          <w:lang w:val="en-US"/>
+        </w:rPr>
+        <w:t>controlpanel/reset</w:t>
       </w:r>
     </w:p>
     <w:p>
@@ -1329,23 +1175,13 @@
           <w:u w:val="single"/>
         </w:rPr>
       </w:pPr>
-      <w:proofErr w:type="spellStart"/>
-      <w:r>
-        <w:rPr>
-          <w:sz w:val="28"/>
-          <w:szCs w:val="28"/>
-          <w:u w:val="single"/>
-        </w:rPr>
-        <w:t>Einpuzzel</w:t>
-      </w:r>
-      <w:proofErr w:type="spellEnd"/>
-      <w:r>
-        <w:rPr>
-          <w:sz w:val="28"/>
-          <w:szCs w:val="28"/>
-          <w:u w:val="single"/>
-        </w:rPr>
-        <w:t>:</w:t>
+      <w:r>
+        <w:rPr>
+          <w:sz w:val="28"/>
+          <w:szCs w:val="28"/>
+          <w:u w:val="single"/>
+        </w:rPr>
+        <w:t>Einpuzzel:</w:t>
       </w:r>
     </w:p>
     <w:p>
@@ -1362,23 +1198,13 @@
           <w:lang w:val="nl-NL"/>
         </w:rPr>
       </w:pPr>
-      <w:proofErr w:type="spellStart"/>
-      <w:r>
-        <w:rPr>
-          <w:b/>
-          <w:bCs/>
-          <w:lang w:val="en-US"/>
-        </w:rPr>
-        <w:t>controlpanel</w:t>
-      </w:r>
-      <w:proofErr w:type="spellEnd"/>
-      <w:r>
-        <w:rPr>
-          <w:b/>
-          <w:bCs/>
-          <w:lang w:val="en-US"/>
-        </w:rPr>
-        <w:t>/status</w:t>
+      <w:r>
+        <w:rPr>
+          <w:b/>
+          <w:bCs/>
+          <w:lang w:val="en-US"/>
+        </w:rPr>
+        <w:t>controlpanel/status</w:t>
       </w:r>
     </w:p>
     <w:p>
@@ -1643,7 +1469,7 @@
                 <v:stroke joinstyle="miter"/>
                 <v:path gradientshapeok="t" o:connecttype="rect"/>
               </v:shapetype>
-              <v:shape id="Tekstvak 2" o:spid="_x0000_s1026" type="#_x0000_t202" style="position:absolute;margin-left:-33.3pt;margin-top:48.5pt;width:519pt;height:185.45pt;z-index:-251655168;visibility:visible;mso-wrap-style:square;mso-height-percent:0;mso-wrap-distance-left:9pt;mso-wrap-distance-top:0;mso-wrap-distance-right:9pt;mso-wrap-distance-bottom:0;mso-position-horizontal:absolute;mso-position-horizontal-relative:text;mso-position-vertical:absolute;mso-position-vertical-relative:text;mso-height-percent:0;mso-height-relative:margin;v-text-anchor:top" o:gfxdata="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" fillcolor="white [3201]" strokeweight=".5pt">
+              <v:shape id="Tekstvak 2" o:spid="_x0000_s1026" type="#_x0000_t202" style="position:absolute;margin-left:-33.3pt;margin-top:48.5pt;width:519pt;height:185.45pt;z-index:-251655168;visibility:visible;mso-wrap-style:square;mso-height-percent:0;mso-wrap-distance-left:9pt;mso-wrap-distance-top:0;mso-wrap-distance-right:9pt;mso-wrap-distance-bottom:0;mso-position-horizontal:absolute;mso-position-horizontal-relative:text;mso-position-vertical:absolute;mso-position-vertical-relative:text;mso-height-percent:0;mso-height-relative:margin;v-text-anchor:top" o:gfxdata="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" fillcolor="white [3201]" strokeweight=".5pt">
                 <v:textbox>
                   <w:txbxContent>
                     <w:p>
@@ -1839,7 +1665,6 @@
           <w:lang w:val="nl-NL"/>
         </w:rPr>
       </w:pPr>
-      <w:proofErr w:type="spellStart"/>
       <w:r>
         <w:rPr>
           <w:sz w:val="96"/>
@@ -1848,17 +1673,7 @@
           <w:lang w:val="nl-NL"/>
         </w:rPr>
         <w:lastRenderedPageBreak/>
-        <w:t>Publish</w:t>
-      </w:r>
-      <w:proofErr w:type="spellEnd"/>
-      <w:r>
-        <w:rPr>
-          <w:sz w:val="96"/>
-          <w:szCs w:val="96"/>
-          <w:u w:val="single"/>
-          <w:lang w:val="nl-NL"/>
-        </w:rPr>
-        <w:t xml:space="preserve"> overzicht</w:t>
+        <w:t>Publish overzicht</w:t>
       </w:r>
     </w:p>
     <w:p>
@@ -1894,23 +1709,13 @@
           <w:lang w:val="en-US"/>
         </w:rPr>
       </w:pPr>
-      <w:proofErr w:type="spellStart"/>
-      <w:r>
-        <w:rPr>
-          <w:b/>
-          <w:bCs/>
-          <w:lang w:val="en-US"/>
-        </w:rPr>
-        <w:t>trappenmaar</w:t>
-      </w:r>
-      <w:proofErr w:type="spellEnd"/>
-      <w:r>
-        <w:rPr>
-          <w:b/>
-          <w:bCs/>
-          <w:lang w:val="en-US"/>
-        </w:rPr>
-        <w:t>/zone</w:t>
+      <w:r>
+        <w:rPr>
+          <w:b/>
+          <w:bCs/>
+          <w:lang w:val="en-US"/>
+        </w:rPr>
+        <w:t>trappenmaar/zone</w:t>
       </w:r>
     </w:p>
     <w:p>
@@ -1953,23 +1758,13 @@
           <w:lang w:val="nl-NL"/>
         </w:rPr>
       </w:pPr>
-      <w:proofErr w:type="spellStart"/>
-      <w:r>
-        <w:rPr>
-          <w:b/>
-          <w:bCs/>
-          <w:lang w:val="en-US"/>
-        </w:rPr>
-        <w:t>controlpanel</w:t>
-      </w:r>
-      <w:proofErr w:type="spellEnd"/>
-      <w:r>
-        <w:rPr>
-          <w:b/>
-          <w:bCs/>
-          <w:lang w:val="en-US"/>
-        </w:rPr>
-        <w:t>/status</w:t>
+      <w:r>
+        <w:rPr>
+          <w:b/>
+          <w:bCs/>
+          <w:lang w:val="en-US"/>
+        </w:rPr>
+        <w:t>controlpanel/status</w:t>
       </w:r>
     </w:p>
     <w:p>
@@ -1985,19 +1780,11 @@
         </w:rPr>
         <w:t xml:space="preserve">Na het resetten van de </w:t>
       </w:r>
-      <w:proofErr w:type="spellStart"/>
-      <w:r>
-        <w:rPr>
-          <w:lang w:val="nl-NL"/>
-        </w:rPr>
-        <w:t>trappenmaar</w:t>
-      </w:r>
-      <w:proofErr w:type="spellEnd"/>
-      <w:r>
-        <w:rPr>
-          <w:lang w:val="nl-NL"/>
-        </w:rPr>
-        <w:t xml:space="preserve"> puzzel</w:t>
+      <w:r>
+        <w:rPr>
+          <w:lang w:val="nl-NL"/>
+        </w:rPr>
+        <w:t>trappenmaar puzzel</w:t>
       </w:r>
       <w:r>
         <w:rPr>
@@ -2033,21 +1820,7 @@
         <w:rPr>
           <w:lang w:val="nl-NL"/>
         </w:rPr>
-        <w:t xml:space="preserve"> “</w:t>
-      </w:r>
-      <w:proofErr w:type="spellStart"/>
-      <w:r>
-        <w:rPr>
-          <w:lang w:val="nl-NL"/>
-        </w:rPr>
-        <w:t>Trappenmaar</w:t>
-      </w:r>
-      <w:proofErr w:type="spellEnd"/>
-      <w:r>
-        <w:rPr>
-          <w:lang w:val="nl-NL"/>
-        </w:rPr>
-        <w:t xml:space="preserve"> Ready”</w:t>
+        <w:t xml:space="preserve"> “Trappenmaar Ready”</w:t>
       </w:r>
       <w:r>
         <w:rPr>
@@ -2091,7 +1864,6 @@
           <w:lang w:val="en-US"/>
         </w:rPr>
       </w:pPr>
-      <w:proofErr w:type="spellStart"/>
       <w:r>
         <w:rPr>
           <w:b/>
@@ -2108,7 +1880,6 @@
         </w:rPr>
         <w:t>reingame</w:t>
       </w:r>
-      <w:proofErr w:type="spellEnd"/>
       <w:r>
         <w:rPr>
           <w:b/>
@@ -2174,23 +1945,13 @@
           <w:lang w:val="nl-NL"/>
         </w:rPr>
       </w:pPr>
-      <w:proofErr w:type="spellStart"/>
-      <w:r>
-        <w:rPr>
-          <w:b/>
-          <w:bCs/>
-          <w:lang w:val="en-US"/>
-        </w:rPr>
-        <w:t>controlpanel</w:t>
-      </w:r>
-      <w:proofErr w:type="spellEnd"/>
-      <w:r>
-        <w:rPr>
-          <w:b/>
-          <w:bCs/>
-          <w:lang w:val="en-US"/>
-        </w:rPr>
-        <w:t>/status</w:t>
+      <w:r>
+        <w:rPr>
+          <w:b/>
+          <w:bCs/>
+          <w:lang w:val="en-US"/>
+        </w:rPr>
+        <w:t>controlpanel/status</w:t>
       </w:r>
     </w:p>
     <w:p>
@@ -2301,19 +2062,11 @@
         </w:rPr>
         <w:t>zal een “</w:t>
       </w:r>
-      <w:proofErr w:type="spellStart"/>
-      <w:r>
-        <w:rPr>
-          <w:lang w:val="nl-NL"/>
-        </w:rPr>
-        <w:t>Garbage</w:t>
-      </w:r>
-      <w:proofErr w:type="spellEnd"/>
-      <w:r>
-        <w:rPr>
-          <w:lang w:val="nl-NL"/>
-        </w:rPr>
-        <w:t xml:space="preserve"> code is </w:t>
+      <w:r>
+        <w:rPr>
+          <w:lang w:val="nl-NL"/>
+        </w:rPr>
+        <w:t xml:space="preserve">Garbage code is </w:t>
       </w:r>
       <w:r>
         <w:rPr>
@@ -2354,23 +2107,13 @@
           <w:lang w:val="nl-NL"/>
         </w:rPr>
       </w:pPr>
-      <w:proofErr w:type="spellStart"/>
-      <w:r>
-        <w:rPr>
-          <w:b/>
-          <w:bCs/>
-          <w:lang w:val="en-US"/>
-        </w:rPr>
-        <w:t>trappenmaar</w:t>
-      </w:r>
-      <w:proofErr w:type="spellEnd"/>
-      <w:r>
-        <w:rPr>
-          <w:b/>
-          <w:bCs/>
-          <w:lang w:val="en-US"/>
-        </w:rPr>
-        <w:t>/buffer</w:t>
+      <w:r>
+        <w:rPr>
+          <w:b/>
+          <w:bCs/>
+          <w:lang w:val="en-US"/>
+        </w:rPr>
+        <w:t>trappenmaar/buffer</w:t>
       </w:r>
     </w:p>
     <w:p>
@@ -2423,7 +2166,6 @@
         </w:rPr>
         <w:t>/</w:t>
       </w:r>
-      <w:proofErr w:type="spellStart"/>
       <w:r>
         <w:rPr>
           <w:b/>
@@ -2432,7 +2174,6 @@
         </w:rPr>
         <w:t>eindcode</w:t>
       </w:r>
-      <w:proofErr w:type="spellEnd"/>
     </w:p>
     <w:p>
       <w:pPr>
@@ -2468,23 +2209,13 @@
           <w:lang w:val="nl-NL"/>
         </w:rPr>
       </w:pPr>
-      <w:proofErr w:type="spellStart"/>
-      <w:r>
-        <w:rPr>
-          <w:b/>
-          <w:bCs/>
-          <w:lang w:val="en-US"/>
-        </w:rPr>
-        <w:t>controlpanel</w:t>
-      </w:r>
-      <w:proofErr w:type="spellEnd"/>
-      <w:r>
-        <w:rPr>
-          <w:b/>
-          <w:bCs/>
-          <w:lang w:val="en-US"/>
-        </w:rPr>
-        <w:t>/status</w:t>
+      <w:r>
+        <w:rPr>
+          <w:b/>
+          <w:bCs/>
+          <w:lang w:val="en-US"/>
+        </w:rPr>
+        <w:t>controlpanel/status</w:t>
       </w:r>
     </w:p>
     <w:p>
@@ -2500,28 +2231,24 @@
         </w:rPr>
         <w:t xml:space="preserve">Na het resetten van de </w:t>
       </w:r>
-      <w:proofErr w:type="spellStart"/>
       <w:r>
         <w:rPr>
           <w:lang w:val="nl-NL"/>
         </w:rPr>
         <w:t>garbage</w:t>
       </w:r>
-      <w:proofErr w:type="spellEnd"/>
       <w:r>
         <w:rPr>
           <w:lang w:val="nl-NL"/>
         </w:rPr>
         <w:t xml:space="preserve"> puzzel, en te controleren of alles in orde is voor gebruik. Zal er hier het volgende bericht moeten worden gestuurd “</w:t>
       </w:r>
-      <w:proofErr w:type="spellStart"/>
       <w:r>
         <w:rPr>
           <w:lang w:val="nl-NL"/>
         </w:rPr>
         <w:t>Garbage</w:t>
       </w:r>
-      <w:proofErr w:type="spellEnd"/>
       <w:r>
         <w:rPr>
           <w:lang w:val="nl-NL"/>
@@ -2540,23 +2267,13 @@
           <w:lang w:val="nl-NL"/>
         </w:rPr>
       </w:pPr>
-      <w:proofErr w:type="spellStart"/>
-      <w:r>
-        <w:rPr>
-          <w:b/>
-          <w:bCs/>
-          <w:lang w:val="nl-NL"/>
-        </w:rPr>
-        <w:t>uv</w:t>
-      </w:r>
-      <w:proofErr w:type="spellEnd"/>
-      <w:r>
-        <w:rPr>
-          <w:b/>
-          <w:bCs/>
-          <w:lang w:val="nl-NL"/>
-        </w:rPr>
-        <w:t>-slot/</w:t>
+      <w:r>
+        <w:rPr>
+          <w:b/>
+          <w:bCs/>
+          <w:lang w:val="nl-NL"/>
+        </w:rPr>
+        <w:t>uv-slot/</w:t>
       </w:r>
     </w:p>
     <w:p>
@@ -2594,7 +2311,6 @@
           <w:lang w:val="nl-NL"/>
         </w:rPr>
       </w:pPr>
-      <w:proofErr w:type="spellStart"/>
       <w:r>
         <w:rPr>
           <w:sz w:val="28"/>
@@ -2611,17 +2327,7 @@
           <w:u w:val="single"/>
           <w:lang w:val="nl-NL"/>
         </w:rPr>
-        <w:t>ristbands</w:t>
-      </w:r>
-      <w:proofErr w:type="spellEnd"/>
-      <w:r>
-        <w:rPr>
-          <w:sz w:val="28"/>
-          <w:szCs w:val="28"/>
-          <w:u w:val="single"/>
-          <w:lang w:val="nl-NL"/>
-        </w:rPr>
-        <w:t>:</w:t>
+        <w:t>ristbands:</w:t>
       </w:r>
     </w:p>
     <w:p>
@@ -2635,23 +2341,13 @@
           <w:lang w:val="nl-NL"/>
         </w:rPr>
       </w:pPr>
-      <w:proofErr w:type="spellStart"/>
-      <w:r>
-        <w:rPr>
-          <w:b/>
-          <w:bCs/>
-          <w:lang w:val="nl-NL"/>
-        </w:rPr>
-        <w:t>wristbands</w:t>
-      </w:r>
-      <w:proofErr w:type="spellEnd"/>
-      <w:r>
-        <w:rPr>
-          <w:b/>
-          <w:bCs/>
-          <w:lang w:val="nl-NL"/>
-        </w:rPr>
-        <w:t>/3cijfers</w:t>
+      <w:r>
+        <w:rPr>
+          <w:b/>
+          <w:bCs/>
+          <w:lang w:val="nl-NL"/>
+        </w:rPr>
+        <w:t>wristbands/3cijfers</w:t>
       </w:r>
       <w:r>
         <w:rPr>
@@ -2695,21 +2391,7 @@
         <w:rPr>
           <w:lang w:val="nl-NL"/>
         </w:rPr>
-        <w:t xml:space="preserve"> “</w:t>
-      </w:r>
-      <w:proofErr w:type="spellStart"/>
-      <w:r>
-        <w:rPr>
-          <w:lang w:val="nl-NL"/>
-        </w:rPr>
-        <w:t>Wristband</w:t>
-      </w:r>
-      <w:proofErr w:type="spellEnd"/>
-      <w:r>
-        <w:rPr>
-          <w:lang w:val="nl-NL"/>
-        </w:rPr>
-        <w:t>-code ___”</w:t>
+        <w:t xml:space="preserve"> “Wristband-code ___”</w:t>
       </w:r>
     </w:p>
     <w:p>
@@ -2726,23 +2408,13 @@
           <w:lang w:val="nl-NL"/>
         </w:rPr>
       </w:pPr>
-      <w:proofErr w:type="spellStart"/>
-      <w:r>
-        <w:rPr>
-          <w:b/>
-          <w:bCs/>
-          <w:lang w:val="en-US"/>
-        </w:rPr>
-        <w:t>controlpanel</w:t>
-      </w:r>
-      <w:proofErr w:type="spellEnd"/>
-      <w:r>
-        <w:rPr>
-          <w:b/>
-          <w:bCs/>
-          <w:lang w:val="en-US"/>
-        </w:rPr>
-        <w:t>/status</w:t>
+      <w:r>
+        <w:rPr>
+          <w:b/>
+          <w:bCs/>
+          <w:lang w:val="en-US"/>
+        </w:rPr>
+        <w:t>controlpanel/status</w:t>
       </w:r>
     </w:p>
     <w:p>
@@ -2758,33 +2430,17 @@
         </w:rPr>
         <w:t xml:space="preserve">Na het resetten van de </w:t>
       </w:r>
-      <w:proofErr w:type="spellStart"/>
       <w:r>
         <w:rPr>
           <w:lang w:val="nl-NL"/>
         </w:rPr>
         <w:t>wristbands</w:t>
       </w:r>
-      <w:proofErr w:type="spellEnd"/>
-      <w:r>
-        <w:rPr>
-          <w:lang w:val="nl-NL"/>
-        </w:rPr>
-        <w:t xml:space="preserve"> puzzel, en te controleren of alles in orde is voor gebruik. Zal er hier het volgende bericht moeten worden gestuurd “</w:t>
-      </w:r>
-      <w:proofErr w:type="spellStart"/>
-      <w:r>
-        <w:rPr>
-          <w:lang w:val="nl-NL"/>
-        </w:rPr>
-        <w:t>Wristbands</w:t>
-      </w:r>
-      <w:proofErr w:type="spellEnd"/>
-      <w:r>
-        <w:rPr>
-          <w:lang w:val="nl-NL"/>
-        </w:rPr>
-        <w:t xml:space="preserve"> Ready”.</w:t>
+      <w:r>
+        <w:rPr>
+          <w:lang w:val="nl-NL"/>
+        </w:rPr>
+        <w:t xml:space="preserve"> puzzel, en te controleren of alles in orde is voor gebruik. Zal er hier het volgende bericht moeten worden gestuurd “Wristbands Ready”.</w:t>
       </w:r>
     </w:p>
     <w:p>
@@ -2801,23 +2457,13 @@
           <w:lang w:val="nl-NL"/>
         </w:rPr>
       </w:pPr>
-      <w:proofErr w:type="spellStart"/>
-      <w:r>
-        <w:rPr>
-          <w:b/>
-          <w:bCs/>
-          <w:lang w:val="en-US"/>
-        </w:rPr>
-        <w:t>trappenmaar</w:t>
-      </w:r>
-      <w:proofErr w:type="spellEnd"/>
-      <w:r>
-        <w:rPr>
-          <w:b/>
-          <w:bCs/>
-          <w:lang w:val="en-US"/>
-        </w:rPr>
-        <w:t>/buffer</w:t>
+      <w:r>
+        <w:rPr>
+          <w:b/>
+          <w:bCs/>
+          <w:lang w:val="en-US"/>
+        </w:rPr>
+        <w:t>trappenmaar/buffer</w:t>
       </w:r>
     </w:p>
     <w:p>
@@ -2845,32 +2491,22 @@
     </w:p>
     <w:p>
       <w:pPr>
-        <w:pStyle w:val="Lijstalinea"/>
-        <w:rPr>
-          <w:lang w:val="nl-NL"/>
-        </w:rPr>
-      </w:pPr>
-    </w:p>
-    <w:p>
-      <w:pPr>
-        <w:rPr>
-          <w:sz w:val="28"/>
-          <w:szCs w:val="28"/>
-          <w:u w:val="single"/>
-          <w:lang w:val="en-US"/>
-        </w:rPr>
-      </w:pPr>
-      <w:proofErr w:type="spellStart"/>
-      <w:r>
-        <w:rPr>
-          <w:sz w:val="28"/>
-          <w:szCs w:val="28"/>
-          <w:u w:val="single"/>
-          <w:lang w:val="en-US"/>
-        </w:rPr>
-        <w:t>Einpuzzel</w:t>
-      </w:r>
-      <w:proofErr w:type="spellEnd"/>
+        <w:rPr>
+          <w:sz w:val="28"/>
+          <w:szCs w:val="28"/>
+          <w:u w:val="single"/>
+          <w:lang w:val="en-US"/>
+        </w:rPr>
+      </w:pPr>
+      <w:r>
+        <w:rPr>
+          <w:sz w:val="28"/>
+          <w:szCs w:val="28"/>
+          <w:u w:val="single"/>
+          <w:lang w:val="en-US"/>
+        </w:rPr>
+        <w:t>UV-slot</w:t>
+      </w:r>
       <w:r>
         <w:rPr>
           <w:sz w:val="28"/>
@@ -2895,23 +2531,110 @@
           <w:lang w:val="nl-NL"/>
         </w:rPr>
       </w:pPr>
-      <w:proofErr w:type="spellStart"/>
-      <w:r>
-        <w:rPr>
-          <w:b/>
-          <w:bCs/>
-          <w:lang w:val="en-US"/>
-        </w:rPr>
-        <w:t>controlpanel</w:t>
-      </w:r>
-      <w:proofErr w:type="spellEnd"/>
-      <w:r>
-        <w:rPr>
-          <w:b/>
-          <w:bCs/>
-          <w:lang w:val="en-US"/>
-        </w:rPr>
-        <w:t>/reset</w:t>
+      <w:r>
+        <w:rPr>
+          <w:b/>
+          <w:bCs/>
+          <w:lang w:val="en-US"/>
+        </w:rPr>
+        <w:t>controlpanel/status</w:t>
+      </w:r>
+    </w:p>
+    <w:p>
+      <w:pPr>
+        <w:pStyle w:val="Lijstalinea"/>
+        <w:rPr>
+          <w:lang w:val="nl-NL"/>
+        </w:rPr>
+      </w:pPr>
+      <w:r>
+        <w:rPr>
+          <w:lang w:val="nl-NL"/>
+        </w:rPr>
+        <w:t xml:space="preserve">Na het resetten van de </w:t>
+      </w:r>
+      <w:r>
+        <w:rPr>
+          <w:lang w:val="nl-NL"/>
+        </w:rPr>
+        <w:t>uv-slot puzzel</w:t>
+      </w:r>
+      <w:r>
+        <w:rPr>
+          <w:lang w:val="nl-NL"/>
+        </w:rPr>
+        <w:t>, en te controleren of alles in orde is voor gebruik. Zal hier het volgende bericht moeten worden gestuurd “</w:t>
+      </w:r>
+      <w:r>
+        <w:rPr>
+          <w:lang w:val="nl-NL"/>
+        </w:rPr>
+        <w:t xml:space="preserve">UV-slot </w:t>
+      </w:r>
+      <w:r>
+        <w:rPr>
+          <w:lang w:val="nl-NL"/>
+        </w:rPr>
+        <w:t>Ready”.</w:t>
+      </w:r>
+    </w:p>
+    <w:p>
+      <w:pPr>
+        <w:pStyle w:val="Lijstalinea"/>
+        <w:rPr>
+          <w:lang w:val="nl-NL"/>
+        </w:rPr>
+      </w:pPr>
+    </w:p>
+    <w:p>
+      <w:pPr>
+        <w:rPr>
+          <w:sz w:val="28"/>
+          <w:szCs w:val="28"/>
+          <w:u w:val="single"/>
+          <w:lang w:val="en-US"/>
+        </w:rPr>
+      </w:pPr>
+      <w:r>
+        <w:rPr>
+          <w:sz w:val="28"/>
+          <w:szCs w:val="28"/>
+          <w:u w:val="single"/>
+          <w:lang w:val="en-US"/>
+        </w:rPr>
+        <w:t>Einpuzzel</w:t>
+      </w:r>
+      <w:r>
+        <w:rPr>
+          <w:sz w:val="28"/>
+          <w:szCs w:val="28"/>
+          <w:u w:val="single"/>
+          <w:lang w:val="en-US"/>
+        </w:rPr>
+        <w:t>:</w:t>
+      </w:r>
+    </w:p>
+    <w:p>
+      <w:pPr>
+        <w:pStyle w:val="Lijstalinea"/>
+        <w:numPr>
+          <w:ilvl w:val="0"/>
+          <w:numId w:val="1"/>
+        </w:numPr>
+        <w:rPr>
+          <w:sz w:val="28"/>
+          <w:szCs w:val="28"/>
+          <w:u w:val="single"/>
+          <w:lang w:val="nl-NL"/>
+        </w:rPr>
+      </w:pPr>
+      <w:r>
+        <w:rPr>
+          <w:b/>
+          <w:bCs/>
+          <w:lang w:val="en-US"/>
+        </w:rPr>
+        <w:t>controlpanel/reset</w:t>
       </w:r>
     </w:p>
     <w:p>
@@ -2957,6 +2680,22 @@
         </w:rPr>
         <w:t xml:space="preserve"> worden gepost. </w:t>
       </w:r>
+    </w:p>
+    <w:p>
+      <w:pPr>
+        <w:pStyle w:val="Lijstalinea"/>
+        <w:rPr>
+          <w:lang w:val="nl-NL"/>
+        </w:rPr>
+      </w:pPr>
+    </w:p>
+    <w:p>
+      <w:pPr>
+        <w:pStyle w:val="Lijstalinea"/>
+        <w:rPr>
+          <w:lang w:val="nl-NL"/>
+        </w:rPr>
+      </w:pPr>
     </w:p>
     <w:p>
       <w:pPr>
@@ -3050,11 +2789,7 @@
           </mc:Choice>
           <mc:Fallback>
             <w:pict>
-              <v:shapetype w14:anchorId="2C01B481" id="_x0000_t202" coordsize="21600,21600" o:spt="202" path="m,l,21600r21600,l21600,xe">
-                <v:stroke joinstyle="miter"/>
-                <v:path gradientshapeok="t" o:connecttype="rect"/>
-              </v:shapetype>
-              <v:shape id="Tekstvak 1" o:spid="_x0000_s1026" type="#_x0000_t202" style="position:absolute;margin-left:-33.3pt;margin-top:48.5pt;width:519pt;height:185.45pt;z-index:-251657216;visibility:visible;mso-wrap-style:square;mso-height-percent:0;mso-wrap-distance-left:9pt;mso-wrap-distance-top:0;mso-wrap-distance-right:9pt;mso-wrap-distance-bottom:0;mso-position-horizontal:absolute;mso-position-horizontal-relative:text;mso-position-vertical:absolute;mso-position-vertical-relative:text;mso-height-percent:0;mso-height-relative:margin;v-text-anchor:top" o:gfxdata="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" fillcolor="white [3201]" strokeweight=".5pt">
+              <v:shape w14:anchorId="2C01B481" id="Tekstvak 1" o:spid="_x0000_s1027" type="#_x0000_t202" style="position:absolute;margin-left:-33.3pt;margin-top:48.5pt;width:519pt;height:185.45pt;z-index:-251657216;visibility:visible;mso-wrap-style:square;mso-height-percent:0;mso-wrap-distance-left:9pt;mso-wrap-distance-top:0;mso-wrap-distance-right:9pt;mso-wrap-distance-bottom:0;mso-position-horizontal:absolute;mso-position-horizontal-relative:text;mso-position-vertical:absolute;mso-position-vertical-relative:text;mso-height-percent:0;mso-height-relative:margin;v-text-anchor:top" o:gfxdata="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" fillcolor="white [3201]" strokeweight=".5pt">
                 <v:textbox>
                   <w:txbxContent>
                     <w:p>
@@ -3107,35 +2842,13 @@
         <w:rPr>
           <w:lang w:val="nl-NL"/>
         </w:rPr>
-        <w:t xml:space="preserve">angezien we de </w:t>
-      </w:r>
-      <w:proofErr w:type="spellStart"/>
-      <w:r>
-        <w:rPr>
-          <w:lang w:val="nl-NL"/>
-        </w:rPr>
-        <w:t>subscribe</w:t>
-      </w:r>
-      <w:proofErr w:type="spellEnd"/>
-      <w:r>
-        <w:rPr>
-          <w:lang w:val="nl-NL"/>
-        </w:rPr>
-        <w:t xml:space="preserve"> en </w:t>
-      </w:r>
-      <w:proofErr w:type="spellStart"/>
-      <w:r>
-        <w:rPr>
-          <w:lang w:val="nl-NL"/>
-        </w:rPr>
-        <w:t>publish</w:t>
-      </w:r>
-      <w:proofErr w:type="spellEnd"/>
-      <w:r>
-        <w:rPr>
-          <w:lang w:val="nl-NL"/>
-        </w:rPr>
-        <w:t xml:space="preserve"> functie van de MQTT broker gaan </w:t>
+        <w:t>angezien we de subscribe</w:t>
+      </w:r>
+      <w:r>
+        <w:rPr>
+          <w:lang w:val="nl-NL"/>
+        </w:rPr>
+        <w:t xml:space="preserve"> en publish functie van de MQTT broker gaan </w:t>
       </w:r>
       <w:r>
         <w:rPr>

</xml_diff>

<commit_message>
UV-slot samenwerking met buffer
</commit_message>
<xml_diff>
--- a/Documentatie communicatie/Datacommunicatie.docx
+++ b/Documentatie communicatie/Datacommunicatie.docx
@@ -1661,7 +1661,31 @@
           <w:bCs/>
           <w:lang w:val="en-US"/>
         </w:rPr>
-        <w:t>trappenmaar</w:t>
+        <w:t>T</w:t>
+      </w:r>
+      <w:r>
+        <w:rPr>
+          <w:b/>
+          <w:bCs/>
+          <w:lang w:val="en-US"/>
+        </w:rPr>
+        <w:t>rappen</w:t>
+      </w:r>
+      <w:r>
+        <w:rPr>
+          <w:b/>
+          <w:bCs/>
+          <w:lang w:val="en-US"/>
+        </w:rPr>
+        <w:t>M</w:t>
+      </w:r>
+      <w:r>
+        <w:rPr>
+          <w:b/>
+          <w:bCs/>
+          <w:lang w:val="en-US"/>
+        </w:rPr>
+        <w:t>aar</w:t>
       </w:r>
       <w:proofErr w:type="spellEnd"/>
       <w:r>

</xml_diff>

<commit_message>
Eindslot code aangepast voor samenwerking met buffer en samenwerking met wristbands
</commit_message>
<xml_diff>
--- a/Documentatie communicatie/Datacommunicatie.docx
+++ b/Documentatie communicatie/Datacommunicatie.docx
@@ -571,7 +571,13 @@
         <w:rPr>
           <w:lang w:val="nl-NL"/>
         </w:rPr>
-        <w:t>Bij de gewenste zone “o</w:t>
+        <w:t>Bij de gewenste zone “</w:t>
+      </w:r>
+      <w:r>
+        <w:rPr>
+          <w:lang w:val="nl-NL"/>
+        </w:rPr>
+        <w:t>O</w:t>
       </w:r>
       <w:r>
         <w:rPr>
@@ -583,7 +589,19 @@
         <w:rPr>
           <w:lang w:val="nl-NL"/>
         </w:rPr>
-        <w:t xml:space="preserve"> en “groen”</w:t>
+        <w:t xml:space="preserve"> en “</w:t>
+      </w:r>
+      <w:r>
+        <w:rPr>
+          <w:lang w:val="nl-NL"/>
+        </w:rPr>
+        <w:t>G</w:t>
+      </w:r>
+      <w:r>
+        <w:rPr>
+          <w:lang w:val="nl-NL"/>
+        </w:rPr>
+        <w:t>roen”</w:t>
       </w:r>
       <w:r>
         <w:rPr>
@@ -2145,7 +2163,15 @@
           <w:bCs/>
           <w:lang w:val="en-US"/>
         </w:rPr>
-        <w:t>trappenmaar</w:t>
+        <w:t>T</w:t>
+      </w:r>
+      <w:r>
+        <w:rPr>
+          <w:b/>
+          <w:bCs/>
+          <w:lang w:val="en-US"/>
+        </w:rPr>
+        <w:t>rappenmaar</w:t>
       </w:r>
       <w:proofErr w:type="spellEnd"/>
       <w:r>
@@ -2327,6 +2353,14 @@
     </w:p>
     <w:p>
       <w:pPr>
+        <w:pStyle w:val="ListParagraph"/>
+        <w:rPr>
+          <w:lang w:val="nl-NL"/>
+        </w:rPr>
+      </w:pPr>
+    </w:p>
+    <w:p>
+      <w:pPr>
         <w:rPr>
           <w:sz w:val="28"/>
           <w:szCs w:val="28"/>
@@ -2548,7 +2582,7 @@
           <w:bCs/>
           <w:lang w:val="en-US"/>
         </w:rPr>
-        <w:t>trappenmaar</w:t>
+        <w:t>Trappenmaar</w:t>
       </w:r>
       <w:proofErr w:type="spellEnd"/>
       <w:r>
@@ -2598,7 +2632,6 @@
           <w:u w:val="single"/>
           <w:lang w:val="en-US"/>
         </w:rPr>
-        <w:lastRenderedPageBreak/>
         <w:t>UV-slot</w:t>
       </w:r>
       <w:r>

</xml_diff>